<commit_message>
added missing c-average to earn c in course
</commit_message>
<xml_diff>
--- a/WWW/202110/Syllabus/Syllabus.docx
+++ b/WWW/202110/Syllabus/Syllabus.docx
@@ -68,59 +68,17 @@
           <w:color w:val="000000"/>
         </w:rPr>
       </w:pPr>
-      <w:r>
-        <w:rPr>
-          <w:rFonts w:asciiTheme="minorHAnsi" w:hAnsiTheme="minorHAnsi"/>
-          <w:b/>
-          <w:bCs/>
-          <w:color w:val="000000"/>
-        </w:rPr>
-        <w:fldChar w:fldCharType="begin"/>
-      </w:r>
-      <w:r>
-        <w:rPr>
-          <w:rFonts w:asciiTheme="minorHAnsi" w:hAnsiTheme="minorHAnsi"/>
-          <w:b/>
-          <w:bCs/>
-          <w:color w:val="000000"/>
-        </w:rPr>
-        <w:instrText xml:space="preserve"> HYPERLINK  \l "_Catalog_Description" </w:instrText>
-      </w:r>
-      <w:r>
-        <w:rPr>
-          <w:rFonts w:asciiTheme="minorHAnsi" w:hAnsiTheme="minorHAnsi"/>
-          <w:b/>
-          <w:bCs/>
-          <w:color w:val="000000"/>
-        </w:rPr>
-      </w:r>
-      <w:r>
-        <w:rPr>
-          <w:rFonts w:asciiTheme="minorHAnsi" w:hAnsiTheme="minorHAnsi"/>
-          <w:b/>
-          <w:bCs/>
-          <w:color w:val="000000"/>
-        </w:rPr>
-        <w:fldChar w:fldCharType="separate"/>
-      </w:r>
-      <w:r>
-        <w:rPr>
-          <w:rStyle w:val="Hyperlink"/>
-          <w:rFonts w:asciiTheme="minorHAnsi" w:hAnsiTheme="minorHAnsi"/>
-          <w:b/>
-          <w:bCs/>
-        </w:rPr>
-        <w:t>Catalog description</w:t>
-      </w:r>
-      <w:r>
-        <w:rPr>
-          <w:rFonts w:asciiTheme="minorHAnsi" w:hAnsiTheme="minorHAnsi"/>
-          <w:b/>
-          <w:bCs/>
-          <w:color w:val="000000"/>
-        </w:rPr>
-        <w:fldChar w:fldCharType="end"/>
-      </w:r>
+      <w:hyperlink w:anchor="_Catalog_Description" w:history="1">
+        <w:r>
+          <w:rPr>
+            <w:rStyle w:val="Hyperlink"/>
+            <w:rFonts w:asciiTheme="minorHAnsi" w:hAnsiTheme="minorHAnsi"/>
+            <w:b/>
+            <w:bCs/>
+          </w:rPr>
+          <w:t>Catalog description</w:t>
+        </w:r>
+      </w:hyperlink>
       <w:r>
         <w:rPr>
           <w:rFonts w:asciiTheme="minorHAnsi" w:hAnsiTheme="minorHAnsi"/>
@@ -138,25 +96,7 @@
             <w:b/>
             <w:bCs/>
           </w:rPr>
-          <w:t>Instru</w:t>
-        </w:r>
-        <w:r>
-          <w:rPr>
-            <w:rStyle w:val="Hyperlink"/>
-            <w:rFonts w:asciiTheme="minorHAnsi" w:hAnsiTheme="minorHAnsi"/>
-            <w:b/>
-            <w:bCs/>
-          </w:rPr>
-          <w:t>c</w:t>
-        </w:r>
-        <w:r>
-          <w:rPr>
-            <w:rStyle w:val="Hyperlink"/>
-            <w:rFonts w:asciiTheme="minorHAnsi" w:hAnsiTheme="minorHAnsi"/>
-            <w:b/>
-            <w:bCs/>
-          </w:rPr>
-          <w:t>tors</w:t>
+          <w:t>Instructors</w:t>
         </w:r>
       </w:hyperlink>
       <w:r>
@@ -176,8 +116,19 @@
             <w:b/>
             <w:bCs/>
           </w:rPr>
-          <w:t xml:space="preserve">Academic </w:t>
+          <w:t>Academic Integrity</w:t>
         </w:r>
+      </w:hyperlink>
+      <w:r>
+        <w:rPr>
+          <w:rFonts w:asciiTheme="minorHAnsi" w:hAnsiTheme="minorHAnsi"/>
+          <w:b/>
+          <w:bCs/>
+          <w:color w:val="000000"/>
+        </w:rPr>
+        <w:tab/>
+      </w:r>
+      <w:hyperlink w:anchor="__Assessment_(how_you" w:history="1">
         <w:r>
           <w:rPr>
             <w:rStyle w:val="Hyperlink"/>
@@ -185,80 +136,9 @@
             <w:b/>
             <w:bCs/>
           </w:rPr>
-          <w:t>I</w:t>
-        </w:r>
-        <w:r>
-          <w:rPr>
-            <w:rStyle w:val="Hyperlink"/>
-            <w:rFonts w:asciiTheme="minorHAnsi" w:hAnsiTheme="minorHAnsi"/>
-            <w:b/>
-            <w:bCs/>
-          </w:rPr>
-          <w:t>ntegrity</w:t>
+          <w:t>Assessment (how you earn your grade)</w:t>
         </w:r>
       </w:hyperlink>
-      <w:r>
-        <w:rPr>
-          <w:rFonts w:asciiTheme="minorHAnsi" w:hAnsiTheme="minorHAnsi"/>
-          <w:b/>
-          <w:bCs/>
-          <w:color w:val="000000"/>
-        </w:rPr>
-        <w:tab/>
-      </w:r>
-      <w:r>
-        <w:rPr>
-          <w:rFonts w:asciiTheme="minorHAnsi" w:hAnsiTheme="minorHAnsi"/>
-          <w:b/>
-          <w:bCs/>
-          <w:color w:val="000000"/>
-        </w:rPr>
-        <w:fldChar w:fldCharType="begin"/>
-      </w:r>
-      <w:r>
-        <w:rPr>
-          <w:rFonts w:asciiTheme="minorHAnsi" w:hAnsiTheme="minorHAnsi"/>
-          <w:b/>
-          <w:bCs/>
-          <w:color w:val="000000"/>
-        </w:rPr>
-        <w:instrText>HYPERLINK  \l "__Assessment_(how_you"</w:instrText>
-      </w:r>
-      <w:r>
-        <w:rPr>
-          <w:rFonts w:asciiTheme="minorHAnsi" w:hAnsiTheme="minorHAnsi"/>
-          <w:b/>
-          <w:bCs/>
-          <w:color w:val="000000"/>
-        </w:rPr>
-      </w:r>
-      <w:r>
-        <w:rPr>
-          <w:rFonts w:asciiTheme="minorHAnsi" w:hAnsiTheme="minorHAnsi"/>
-          <w:b/>
-          <w:bCs/>
-          <w:color w:val="000000"/>
-        </w:rPr>
-        <w:fldChar w:fldCharType="separate"/>
-      </w:r>
-      <w:r>
-        <w:rPr>
-          <w:rStyle w:val="Hyperlink"/>
-          <w:rFonts w:asciiTheme="minorHAnsi" w:hAnsiTheme="minorHAnsi"/>
-          <w:b/>
-          <w:bCs/>
-        </w:rPr>
-        <w:t>Assessment (how you earn your grade)</w:t>
-      </w:r>
-      <w:r>
-        <w:rPr>
-          <w:rFonts w:asciiTheme="minorHAnsi" w:hAnsiTheme="minorHAnsi"/>
-          <w:b/>
-          <w:bCs/>
-          <w:color w:val="000000"/>
-        </w:rPr>
-        <w:fldChar w:fldCharType="end"/>
-      </w:r>
       <w:bookmarkStart w:id="0" w:name="_Catalog_Description"/>
       <w:bookmarkEnd w:id="0"/>
     </w:p>
@@ -302,25 +182,7 @@
             <w:b/>
             <w:bCs/>
           </w:rPr>
-          <w:t>Attendance an</w:t>
-        </w:r>
-        <w:r>
-          <w:rPr>
-            <w:rStyle w:val="Hyperlink"/>
-            <w:rFonts w:asciiTheme="minorHAnsi" w:hAnsiTheme="minorHAnsi"/>
-            <w:b/>
-            <w:bCs/>
-          </w:rPr>
-          <w:t>d</w:t>
-        </w:r>
-        <w:r>
-          <w:rPr>
-            <w:rStyle w:val="Hyperlink"/>
-            <w:rFonts w:asciiTheme="minorHAnsi" w:hAnsiTheme="minorHAnsi"/>
-            <w:b/>
-            <w:bCs/>
-          </w:rPr>
-          <w:t xml:space="preserve"> Late Work</w:t>
+          <w:t>Attendance and Late Work</w:t>
         </w:r>
       </w:hyperlink>
     </w:p>
@@ -1832,29 +1694,7 @@
             <w:i/>
             <w:iCs/>
           </w:rPr>
-          <w:t xml:space="preserve">Stack </w:t>
-        </w:r>
-        <w:r>
-          <w:rPr>
-            <w:rStyle w:val="Hyperlink"/>
-            <w:rFonts w:asciiTheme="minorHAnsi" w:hAnsiTheme="minorHAnsi"/>
-            <w:b/>
-            <w:bCs/>
-            <w:i/>
-            <w:iCs/>
-          </w:rPr>
-          <w:t>O</w:t>
-        </w:r>
-        <w:r>
-          <w:rPr>
-            <w:rStyle w:val="Hyperlink"/>
-            <w:rFonts w:asciiTheme="minorHAnsi" w:hAnsiTheme="minorHAnsi"/>
-            <w:b/>
-            <w:bCs/>
-            <w:i/>
-            <w:iCs/>
-          </w:rPr>
-          <w:t>verflow</w:t>
+          <w:t>Stack Overflow</w:t>
         </w:r>
       </w:hyperlink>
       <w:r>
@@ -2418,14 +2258,7 @@
           <w:rFonts w:asciiTheme="minorHAnsi" w:hAnsiTheme="minorHAnsi"/>
           <w:color w:val="000000"/>
         </w:rPr>
-        <w:t xml:space="preserve">with its score </w:t>
-      </w:r>
-      <w:r>
-        <w:rPr>
-          <w:rFonts w:asciiTheme="minorHAnsi" w:hAnsiTheme="minorHAnsi"/>
-          <w:color w:val="000000"/>
-        </w:rPr>
-        <w:t xml:space="preserve">averaged with Exam 3 (together counting 35% of the total grade).  We reserve the right to change that Final Exam to </w:t>
+        <w:t xml:space="preserve">with its score averaged with Exam 3 (together counting 35% of the total grade).  We reserve the right to change that Final Exam to </w:t>
       </w:r>
       <w:r>
         <w:rPr>
@@ -2800,20 +2633,163 @@
     </w:p>
     <w:p>
       <w:pPr>
+        <w:spacing w:before="120" w:after="120" w:line="252" w:lineRule="auto"/>
+        <w:rPr>
+          <w:rFonts w:asciiTheme="minorHAnsi" w:hAnsiTheme="minorHAnsi"/>
+          <w:color w:val="000000"/>
+        </w:rPr>
+      </w:pPr>
+      <w:r>
+        <w:rPr>
+          <w:rFonts w:asciiTheme="minorHAnsi" w:hAnsiTheme="minorHAnsi"/>
+          <w:b/>
+          <w:bCs/>
+          <w:i/>
+          <w:iCs/>
+          <w:color w:val="000000"/>
+        </w:rPr>
+        <w:t xml:space="preserve">Rule </w:t>
+      </w:r>
+      <w:r>
+        <w:rPr>
+          <w:rFonts w:asciiTheme="minorHAnsi" w:hAnsiTheme="minorHAnsi"/>
+          <w:b/>
+          <w:bCs/>
+          <w:i/>
+          <w:iCs/>
+          <w:color w:val="000000"/>
+        </w:rPr>
+        <w:t>3</w:t>
+      </w:r>
+      <w:r>
+        <w:rPr>
+          <w:rFonts w:asciiTheme="minorHAnsi" w:hAnsiTheme="minorHAnsi"/>
+          <w:b/>
+          <w:bCs/>
+          <w:i/>
+          <w:iCs/>
+          <w:color w:val="000000"/>
+        </w:rPr>
+        <w:t>:</w:t>
+      </w:r>
+      <w:r>
+        <w:rPr>
+          <w:rFonts w:asciiTheme="minorHAnsi" w:hAnsiTheme="minorHAnsi"/>
+          <w:color w:val="000000"/>
+        </w:rPr>
+        <w:t xml:space="preserve"> </w:t>
+      </w:r>
+      <w:r>
+        <w:rPr>
+          <w:rFonts w:asciiTheme="minorHAnsi" w:hAnsiTheme="minorHAnsi"/>
+          <w:color w:val="000000"/>
+        </w:rPr>
+        <w:t xml:space="preserve"> </w:t>
+      </w:r>
+      <w:r>
+        <w:rPr>
+          <w:rFonts w:asciiTheme="minorHAnsi" w:hAnsiTheme="minorHAnsi"/>
+          <w:color w:val="000000"/>
+        </w:rPr>
+        <w:t>Additionally, to earn a C or better in the course, you must achieve ALL of the following:</w:t>
+      </w:r>
+    </w:p>
+    <w:p>
+      <w:pPr>
+        <w:pStyle w:val="ListParagraph"/>
+        <w:numPr>
+          <w:ilvl w:val="0"/>
+          <w:numId w:val="7"/>
+        </w:numPr>
+        <w:spacing w:before="120" w:after="120" w:line="252" w:lineRule="auto"/>
+        <w:rPr>
+          <w:rFonts w:asciiTheme="minorHAnsi" w:hAnsiTheme="minorHAnsi"/>
+          <w:color w:val="000000"/>
+        </w:rPr>
+      </w:pPr>
+      <w:r>
+        <w:rPr>
+          <w:rFonts w:asciiTheme="minorHAnsi" w:hAnsiTheme="minorHAnsi"/>
+          <w:color w:val="000000"/>
+        </w:rPr>
+        <w:t>At le</w:t>
+      </w:r>
+      <w:r>
+        <w:rPr>
+          <w:rFonts w:asciiTheme="minorHAnsi" w:hAnsiTheme="minorHAnsi"/>
+          <w:color w:val="000000"/>
+        </w:rPr>
+        <w:t>ast a C average on the paper-and-pencil exams, and</w:t>
+      </w:r>
+    </w:p>
+    <w:p>
+      <w:pPr>
+        <w:pStyle w:val="ListParagraph"/>
+        <w:numPr>
+          <w:ilvl w:val="0"/>
+          <w:numId w:val="7"/>
+        </w:numPr>
+        <w:spacing w:before="120" w:after="120" w:line="252" w:lineRule="auto"/>
+        <w:rPr>
+          <w:rFonts w:asciiTheme="minorHAnsi" w:hAnsiTheme="minorHAnsi"/>
+          <w:color w:val="000000"/>
+        </w:rPr>
+      </w:pPr>
+      <w:r>
+        <w:rPr>
+          <w:rFonts w:asciiTheme="minorHAnsi" w:hAnsiTheme="minorHAnsi"/>
+          <w:color w:val="000000"/>
+        </w:rPr>
+        <w:t>At least a C average on the on-the-computer exams, and</w:t>
+      </w:r>
+    </w:p>
+    <w:p>
+      <w:pPr>
+        <w:pStyle w:val="ListParagraph"/>
+        <w:numPr>
+          <w:ilvl w:val="0"/>
+          <w:numId w:val="7"/>
+        </w:numPr>
+        <w:spacing w:before="120" w:after="120" w:line="252" w:lineRule="auto"/>
+        <w:rPr>
+          <w:rFonts w:asciiTheme="minorHAnsi" w:hAnsiTheme="minorHAnsi"/>
+          <w:color w:val="000000"/>
+        </w:rPr>
+      </w:pPr>
+      <w:r>
+        <w:rPr>
+          <w:rFonts w:asciiTheme="minorHAnsi" w:hAnsiTheme="minorHAnsi"/>
+          <w:color w:val="000000"/>
+        </w:rPr>
+        <w:t>At least a C average on the capstone team project.</w:t>
+      </w:r>
+    </w:p>
+    <w:p>
+      <w:pPr>
         <w:spacing w:before="120" w:line="252" w:lineRule="auto"/>
         <w:rPr>
-          <w:rFonts w:asciiTheme="minorHAnsi" w:hAnsiTheme="minorHAnsi"/>
-          <w:color w:val="000000"/>
-        </w:rPr>
-      </w:pPr>
-      <w:r>
-        <w:rPr>
-          <w:rFonts w:ascii="MS Gothic" w:eastAsia="MS Gothic" w:hAnsi="MS Gothic" w:cs="MS Gothic" w:hint="eastAsia"/>
-          <w:color w:val="000000"/>
-        </w:rPr>
-        <w:t> -</w:t>
-      </w:r>
+          <w:rFonts w:ascii="MS Gothic" w:eastAsia="MS Gothic" w:hAnsi="MS Gothic" w:cs="MS Gothic"/>
+          <w:color w:val="000000"/>
+        </w:rPr>
+      </w:pPr>
+    </w:p>
+    <w:p>
+      <w:pPr>
+        <w:spacing w:before="120" w:line="252" w:lineRule="auto"/>
+        <w:rPr>
+          <w:rFonts w:ascii="MS Gothic" w:eastAsia="MS Gothic" w:hAnsi="MS Gothic" w:cs="MS Gothic"/>
+          <w:color w:val="000000"/>
+        </w:rPr>
+      </w:pPr>
+    </w:p>
+    <w:p>
+      <w:pPr>
+        <w:spacing w:before="120" w:line="252" w:lineRule="auto"/>
+        <w:rPr>
+          <w:rFonts w:asciiTheme="minorHAnsi" w:hAnsiTheme="minorHAnsi"/>
+          <w:color w:val="000000"/>
+        </w:rPr>
+      </w:pPr>
     </w:p>
     <w:p>
       <w:pPr>
@@ -2998,21 +2974,7 @@
             <w:rStyle w:val="Hyperlink"/>
             <w:rFonts w:asciiTheme="minorHAnsi" w:hAnsiTheme="minorHAnsi"/>
           </w:rPr>
-          <w:t>Accessi</w:t>
-        </w:r>
-        <w:r>
-          <w:rPr>
-            <w:rStyle w:val="Hyperlink"/>
-            <w:rFonts w:asciiTheme="minorHAnsi" w:hAnsiTheme="minorHAnsi"/>
-          </w:rPr>
-          <w:t>b</w:t>
-        </w:r>
-        <w:r>
-          <w:rPr>
-            <w:rStyle w:val="Hyperlink"/>
-            <w:rFonts w:asciiTheme="minorHAnsi" w:hAnsiTheme="minorHAnsi"/>
-          </w:rPr>
-          <w:t>ily</w:t>
+          <w:t>Accessibily</w:t>
         </w:r>
         <w:proofErr w:type="spellEnd"/>
         <w:r>
@@ -3117,55 +3079,15 @@
           <w:color w:val="000000"/>
         </w:rPr>
       </w:pPr>
-      <w:r>
-        <w:rPr>
-          <w:rFonts w:asciiTheme="minorHAnsi" w:hAnsiTheme="minorHAnsi"/>
-          <w:color w:val="000000"/>
-        </w:rPr>
-        <w:fldChar w:fldCharType="begin"/>
-      </w:r>
-      <w:r>
-        <w:rPr>
-          <w:rFonts w:asciiTheme="minorHAnsi" w:hAnsiTheme="minorHAnsi"/>
-          <w:color w:val="000000"/>
-        </w:rPr>
-        <w:instrText xml:space="preserve"> HYPERLINK "https://my.rose-hulman.edu/HS" \t "_blank" </w:instrText>
-      </w:r>
-      <w:r>
-        <w:rPr>
-          <w:rFonts w:asciiTheme="minorHAnsi" w:hAnsiTheme="minorHAnsi"/>
-          <w:color w:val="000000"/>
-        </w:rPr>
-        <w:fldChar w:fldCharType="separate"/>
-      </w:r>
-      <w:r>
-        <w:rPr>
-          <w:rStyle w:val="Hyperlink"/>
-          <w:rFonts w:asciiTheme="minorHAnsi" w:hAnsiTheme="minorHAnsi"/>
-        </w:rPr>
-        <w:t>Health S</w:t>
-      </w:r>
-      <w:r>
-        <w:rPr>
-          <w:rStyle w:val="Hyperlink"/>
-          <w:rFonts w:asciiTheme="minorHAnsi" w:hAnsiTheme="minorHAnsi"/>
-        </w:rPr>
-        <w:t>e</w:t>
-      </w:r>
-      <w:r>
-        <w:rPr>
-          <w:rStyle w:val="Hyperlink"/>
-          <w:rFonts w:asciiTheme="minorHAnsi" w:hAnsiTheme="minorHAnsi"/>
-        </w:rPr>
-        <w:t>rvices</w:t>
-      </w:r>
-      <w:r>
-        <w:rPr>
-          <w:rFonts w:asciiTheme="minorHAnsi" w:hAnsiTheme="minorHAnsi"/>
-          <w:color w:val="000000"/>
-        </w:rPr>
-        <w:fldChar w:fldCharType="end"/>
-      </w:r>
+      <w:hyperlink r:id="rId17" w:tgtFrame="_blank" w:history="1">
+        <w:r>
+          <w:rPr>
+            <w:rStyle w:val="Hyperlink"/>
+            <w:rFonts w:asciiTheme="minorHAnsi" w:hAnsiTheme="minorHAnsi"/>
+          </w:rPr>
+          <w:t>Health Services</w:t>
+        </w:r>
+      </w:hyperlink>
       <w:r>
         <w:rPr>
           <w:rFonts w:asciiTheme="minorHAnsi" w:hAnsiTheme="minorHAnsi"/>
@@ -3180,7 +3102,7 @@
         </w:rPr>
         <w:t xml:space="preserve">  </w:t>
       </w:r>
-      <w:hyperlink r:id="rId17" w:history="1">
+      <w:hyperlink r:id="rId18" w:history="1">
         <w:r>
           <w:rPr>
             <w:rStyle w:val="Hyperlink"/>
@@ -4085,7 +4007,7 @@
         </w:rPr>
         <w:t xml:space="preserve">Additionally, we strongly encourage any student who is feeling stress or experiencing any sort of difficult issue to </w:t>
       </w:r>
-      <w:hyperlink r:id="rId18" w:history="1">
+      <w:hyperlink r:id="rId19" w:history="1">
         <w:r>
           <w:rPr>
             <w:rStyle w:val="Hyperlink"/>
@@ -4278,7 +4200,7 @@
         </w:rPr>
         <w:t xml:space="preserve"> (</w:t>
       </w:r>
-      <w:hyperlink r:id="rId19" w:history="1">
+      <w:hyperlink r:id="rId20" w:history="1">
         <w:r>
           <w:rPr>
             <w:rStyle w:val="important"/>
@@ -4296,7 +4218,7 @@
         </w:rPr>
         <w:t>), Kim Tracy (</w:t>
       </w:r>
-      <w:hyperlink r:id="rId20" w:history="1">
+      <w:hyperlink r:id="rId21" w:history="1">
         <w:r>
           <w:rPr>
             <w:rStyle w:val="important"/>
@@ -4330,7 +4252,7 @@
         </w:rPr>
         <w:t>Robert Williamson (</w:t>
       </w:r>
-      <w:hyperlink r:id="rId21" w:history="1">
+      <w:hyperlink r:id="rId22" w:history="1">
         <w:r>
           <w:rPr>
             <w:rStyle w:val="important"/>
@@ -4417,7 +4339,7 @@
         </w:rPr>
         <w:t xml:space="preserve">Or, if you want to express concerns in a completely confidential way, the </w:t>
       </w:r>
-      <w:hyperlink r:id="rId22" w:history="1">
+      <w:hyperlink r:id="rId23" w:history="1">
         <w:r>
           <w:rPr>
             <w:rStyle w:val="Hyperlink"/>
@@ -5827,8 +5749,8 @@
       </w:pPr>
     </w:p>
     <w:sectPr>
-      <w:headerReference w:type="even" r:id="rId23"/>
-      <w:headerReference w:type="default" r:id="rId24"/>
+      <w:headerReference w:type="even" r:id="rId24"/>
+      <w:headerReference w:type="default" r:id="rId25"/>
       <w:pgSz w:w="12240" w:h="15840"/>
       <w:pgMar w:top="1152" w:right="1440" w:bottom="864" w:left="1440" w:header="720" w:footer="720" w:gutter="0"/>
       <w:cols w:space="720"/>
@@ -5889,6 +5811,11 @@
         <w:docPartUnique/>
       </w:docPartObj>
     </w:sdtPr>
+    <w:sdtEndPr>
+      <w:rPr>
+        <w:rStyle w:val="PageNumber"/>
+      </w:rPr>
+    </w:sdtEndPr>
     <w:sdtContent>
       <w:p>
         <w:pPr>
@@ -5941,6 +5868,11 @@
         <w:docPartUnique/>
       </w:docPartObj>
     </w:sdtPr>
+    <w:sdtEndPr>
+      <w:rPr>
+        <w:rStyle w:val="PageNumber"/>
+      </w:rPr>
+    </w:sdtEndPr>
     <w:sdtContent>
       <w:p>
         <w:pPr>
@@ -6712,7 +6644,7 @@
   <w:abstractNum w:abstractNumId="6" w15:restartNumberingAfterBreak="0">
     <w:nsid w:val="1949329D"/>
     <w:multiLevelType w:val="hybridMultilevel"/>
-    <w:tmpl w:val="1D780440"/>
+    <w:tmpl w:val="7DCEA766"/>
     <w:lvl w:ilvl="0" w:tplc="04090001">
       <w:start w:val="1"/>
       <w:numFmt w:val="bullet"/>
@@ -10233,7 +10165,7 @@
   <w:style w:type="paragraph" w:default="1" w:styleId="Normal">
     <w:name w:val="Normal"/>
     <w:qFormat/>
-    <w:rsid w:val="00000EDB"/>
+    <w:rsid w:val="00F57670"/>
     <w:rPr>
       <w:rFonts w:ascii="Times New Roman" w:eastAsia="Times New Roman" w:hAnsi="Times New Roman" w:cs="Times New Roman"/>
     </w:rPr>
@@ -10572,8 +10504,8 @@
     <w:basedOn w:val="DefaultParagraphFont"/>
     <w:rsid w:val="00B871A1"/>
   </w:style>
-  <w:style w:type="character" w:customStyle="1" w:styleId="emphasis0">
-    <w:name w:val="emphasis"/>
+  <w:style w:type="character" w:customStyle="1" w:styleId="Emphasis1">
+    <w:name w:val="Emphasis1"/>
     <w:basedOn w:val="DefaultParagraphFont"/>
     <w:rsid w:val="00000EDB"/>
   </w:style>

</xml_diff>